<commit_message>
added more solution to questions
</commit_message>
<xml_diff>
--- a/Project1_Problem1c.docx
+++ b/Project1_Problem1c.docx
@@ -2,6 +2,187 @@
 <file path=word/document.xml><?xml version="1.0" encoding="utf-8"?>
 <w:document xmlns:wpc="http://schemas.microsoft.com/office/word/2010/wordprocessingCanvas" xmlns:cx="http://schemas.microsoft.com/office/drawing/2014/chartex" xmlns:cx1="http://schemas.microsoft.com/office/drawing/2015/9/8/chartex" xmlns:cx2="http://schemas.microsoft.com/office/drawing/2015/10/21/chartex" xmlns:cx3="http://schemas.microsoft.com/office/drawing/2016/5/9/chartex" xmlns:cx4="http://schemas.microsoft.com/office/drawing/2016/5/10/chartex" xmlns:cx5="http://schemas.microsoft.com/office/drawing/2016/5/11/chartex" xmlns:cx6="http://schemas.microsoft.com/office/drawing/2016/5/12/chartex" xmlns:cx7="http://schemas.microsoft.com/office/drawing/2016/5/13/chartex" xmlns:cx8="http://schemas.microsoft.com/office/drawing/2016/5/14/chartex" xmlns:mc="http://schemas.openxmlformats.org/markup-compatibility/2006" xmlns:aink="http://schemas.microsoft.com/office/drawing/2016/ink" xmlns:am3d="http://schemas.microsoft.com/office/drawing/2017/model3d" xmlns:o="urn:schemas-microsoft-com:office:office" xmlns:r="http://schemas.openxmlformats.org/officeDocument/2006/relationships" xmlns:m="http://schemas.openxmlformats.org/officeDocument/2006/math" xmlns:v="urn:schemas-microsoft-com:vml" xmlns:wp14="http://schemas.microsoft.com/office/word/2010/wordprocessingDrawing" xmlns:wp="http://schemas.openxmlformats.org/drawingml/2006/wordprocessingDrawing" xmlns:w10="urn:schemas-microsoft-com:office:word" xmlns:w="http://schemas.openxmlformats.org/wordprocessingml/2006/main" xmlns:w14="http://schemas.microsoft.com/office/word/2010/wordml" xmlns:w15="http://schemas.microsoft.com/office/word/2012/wordml" xmlns:w16cex="http://schemas.microsoft.com/office/word/2018/wordml/cex" xmlns:w16cid="http://schemas.microsoft.com/office/word/2016/wordml/cid" xmlns:w16="http://schemas.microsoft.com/office/word/2018/wordml" xmlns:w16se="http://schemas.microsoft.com/office/word/2015/wordml/symex" xmlns:wpg="http://schemas.microsoft.com/office/word/2010/wordprocessingGroup" xmlns:wpi="http://schemas.microsoft.com/office/word/2010/wordprocessingInk" xmlns:wne="http://schemas.microsoft.com/office/word/2006/wordml" xmlns:wps="http://schemas.microsoft.com/office/word/2010/wordprocessingShape" mc:Ignorable="w14 w15 w16se w16cid w16 w16cex wp14">
   <w:body>
+    <w:p>
+      <w:r>
+        <w:t>Question 1a (written section)</w:t>
+      </w:r>
+    </w:p>
+    <w:p>
+      <w:pPr>
+        <w:pStyle w:val="ListParagraph"/>
+        <w:numPr>
+          <w:ilvl w:val="0"/>
+          <w:numId w:val="3"/>
+        </w:numPr>
+      </w:pPr>
+      <w:r>
+        <w:t>Every parent/node can have at most 2 children</w:t>
+      </w:r>
+    </w:p>
+    <w:p>
+      <w:pPr>
+        <w:pStyle w:val="ListParagraph"/>
+        <w:numPr>
+          <w:ilvl w:val="0"/>
+          <w:numId w:val="3"/>
+        </w:numPr>
+      </w:pPr>
+      <w:r>
+        <w:t>The root value is greater than both children</w:t>
+      </w:r>
+    </w:p>
+    <w:p>
+      <w:pPr>
+        <w:pStyle w:val="ListParagraph"/>
+        <w:numPr>
+          <w:ilvl w:val="0"/>
+          <w:numId w:val="3"/>
+        </w:numPr>
+      </w:pPr>
+      <w:r>
+        <w:t>Left subtree of each nodes is less than the node values</w:t>
+      </w:r>
+    </w:p>
+    <w:p>
+      <w:pPr>
+        <w:pStyle w:val="ListParagraph"/>
+        <w:numPr>
+          <w:ilvl w:val="0"/>
+          <w:numId w:val="3"/>
+        </w:numPr>
+      </w:pPr>
+      <w:r>
+        <w:t>Right subtree of each node is greater than the node values</w:t>
+      </w:r>
+    </w:p>
+    <w:p/>
+    <w:p>
+      <w:r>
+        <w:t>Question 1b (written section)</w:t>
+      </w:r>
+    </w:p>
+    <w:p>
+      <w:pPr>
+        <w:pStyle w:val="ListParagraph"/>
+        <w:numPr>
+          <w:ilvl w:val="0"/>
+          <w:numId w:val="4"/>
+        </w:numPr>
+      </w:pPr>
+      <w:r>
+        <w:t xml:space="preserve">Insert: </w:t>
+      </w:r>
+      <w:r>
+        <w:sym w:font="Symbol" w:char="F04F"/>
+      </w:r>
+      <w:r>
+        <w:t>(n)</w:t>
+      </w:r>
+    </w:p>
+    <w:p>
+      <w:pPr>
+        <w:pStyle w:val="ListParagraph"/>
+        <w:numPr>
+          <w:ilvl w:val="0"/>
+          <w:numId w:val="4"/>
+        </w:numPr>
+      </w:pPr>
+      <w:r>
+        <w:t xml:space="preserve">Delete: </w:t>
+      </w:r>
+      <w:r>
+        <w:sym w:font="Symbol" w:char="F04F"/>
+      </w:r>
+      <w:r>
+        <w:t>(n)</w:t>
+      </w:r>
+    </w:p>
+    <w:p>
+      <w:pPr>
+        <w:pStyle w:val="ListParagraph"/>
+        <w:numPr>
+          <w:ilvl w:val="0"/>
+          <w:numId w:val="4"/>
+        </w:numPr>
+      </w:pPr>
+      <w:r>
+        <w:t xml:space="preserve">Find-next: </w:t>
+      </w:r>
+      <w:r>
+        <w:sym w:font="Symbol" w:char="F04F"/>
+      </w:r>
+      <w:r>
+        <w:t>(n)</w:t>
+      </w:r>
+    </w:p>
+    <w:p>
+      <w:pPr>
+        <w:pStyle w:val="ListParagraph"/>
+        <w:numPr>
+          <w:ilvl w:val="0"/>
+          <w:numId w:val="4"/>
+        </w:numPr>
+      </w:pPr>
+      <w:r>
+        <w:t>Find-</w:t>
+      </w:r>
+      <w:proofErr w:type="spellStart"/>
+      <w:r>
+        <w:t>prev</w:t>
+      </w:r>
+      <w:proofErr w:type="spellEnd"/>
+      <w:r>
+        <w:t xml:space="preserve">: </w:t>
+      </w:r>
+      <w:r>
+        <w:sym w:font="Symbol" w:char="F04F"/>
+      </w:r>
+      <w:r>
+        <w:t>(n)</w:t>
+      </w:r>
+    </w:p>
+    <w:p>
+      <w:pPr>
+        <w:pStyle w:val="ListParagraph"/>
+        <w:numPr>
+          <w:ilvl w:val="0"/>
+          <w:numId w:val="4"/>
+        </w:numPr>
+      </w:pPr>
+      <w:r>
+        <w:t xml:space="preserve">Find-min: </w:t>
+      </w:r>
+      <w:r>
+        <w:sym w:font="Symbol" w:char="F04F"/>
+      </w:r>
+      <w:r>
+        <w:t>(n)</w:t>
+      </w:r>
+    </w:p>
+    <w:p>
+      <w:pPr>
+        <w:pStyle w:val="ListParagraph"/>
+        <w:numPr>
+          <w:ilvl w:val="0"/>
+          <w:numId w:val="4"/>
+        </w:numPr>
+      </w:pPr>
+      <w:r>
+        <w:t xml:space="preserve">Find-max: </w:t>
+      </w:r>
+      <w:r>
+        <w:sym w:font="Symbol" w:char="F04F"/>
+      </w:r>
+      <w:r>
+        <w:t>(n)</w:t>
+      </w:r>
+    </w:p>
+    <w:p>
+      <w:pPr>
+        <w:pStyle w:val="ListParagraph"/>
+        <w:ind w:left="1080"/>
+      </w:pPr>
+    </w:p>
     <w:p>
       <w:r>
         <w:t>Question 1c (written section)</w:t>
@@ -133,10 +314,7 @@
       </w:r>
       <w:r>
         <w:tab/>
-        <w:t xml:space="preserve">             </w:t>
-      </w:r>
-      <w:r>
-        <w:t>/     \</w:t>
+        <w:t xml:space="preserve">             /     \</w:t>
       </w:r>
       <w:r>
         <w:tab/>
@@ -168,7 +346,15 @@
       </w:r>
       <w:r>
         <w:tab/>
-        <w:t xml:space="preserve">         null     2</w:t>
+        <w:t xml:space="preserve">         </w:t>
+      </w:r>
+      <w:proofErr w:type="spellStart"/>
+      <w:r>
+        <w:t>null</w:t>
+      </w:r>
+      <w:proofErr w:type="spellEnd"/>
+      <w:r>
+        <w:t xml:space="preserve">     2</w:t>
       </w:r>
       <w:r>
         <w:tab/>
@@ -282,10 +468,7 @@
       <w:proofErr w:type="spellStart"/>
       <w:proofErr w:type="gramStart"/>
       <w:r>
-        <w:t>delete</w:t>
-      </w:r>
-      <w:r>
-        <w:t>Rec</w:t>
+        <w:t>deleteRec</w:t>
       </w:r>
       <w:proofErr w:type="spellEnd"/>
       <w:r>
@@ -293,10 +476,7 @@
       </w:r>
       <w:proofErr w:type="gramEnd"/>
       <w:r>
-        <w:t>0</w:t>
-      </w:r>
-      <w:r>
-        <w:t xml:space="preserve">) -&gt;   1 </w:t>
+        <w:t xml:space="preserve">0) -&gt;   1 </w:t>
       </w:r>
     </w:p>
     <w:p>
@@ -308,13 +488,7 @@
       </w:r>
       <w:r>
         <w:tab/>
-        <w:t xml:space="preserve">      </w:t>
-      </w:r>
-      <w:r>
-        <w:t xml:space="preserve"> </w:t>
-      </w:r>
-      <w:r>
-        <w:t>/     \</w:t>
+        <w:t xml:space="preserve">       /     \</w:t>
       </w:r>
     </w:p>
     <w:p>
@@ -322,18 +496,10 @@
         <w:ind w:left="1080"/>
       </w:pPr>
       <w:r>
-        <w:t xml:space="preserve">                     </w:t>
-      </w:r>
-      <w:r>
-        <w:t xml:space="preserve"> </w:t>
-      </w:r>
-      <w:r>
-        <w:t xml:space="preserve"> null</w:t>
-      </w:r>
-      <w:r>
-        <w:tab/>
-      </w:r>
-      <w:r>
+        <w:t xml:space="preserve">                       null</w:t>
+      </w:r>
+      <w:r>
+        <w:tab/>
         <w:t xml:space="preserve"> 2</w:t>
       </w:r>
     </w:p>
@@ -360,6 +526,95 @@
       </w:pPr>
       <w:r>
         <w:t>Some tradeoffs that we have with the recursive solutions are that they are easier to implement but the implicit space complexity grows rather than not having this problem with iteratively solution.</w:t>
+      </w:r>
+    </w:p>
+    <w:p/>
+    <w:p>
+      <w:pPr>
+        <w:tabs>
+          <w:tab w:val="left" w:pos="1458"/>
+        </w:tabs>
+      </w:pPr>
+      <w:r>
+        <w:t>Question 2a (written section)</w:t>
+      </w:r>
+    </w:p>
+    <w:p>
+      <w:pPr>
+        <w:tabs>
+          <w:tab w:val="left" w:pos="1458"/>
+        </w:tabs>
+      </w:pPr>
+      <w:r>
+        <w:t>[5, 6, 7, 10, 11, 12, 16, 17, 18, 19, 29]</w:t>
+      </w:r>
+    </w:p>
+    <w:p>
+      <w:pPr>
+        <w:tabs>
+          <w:tab w:val="left" w:pos="1458"/>
+        </w:tabs>
+      </w:pPr>
+    </w:p>
+    <w:p>
+      <w:pPr>
+        <w:tabs>
+          <w:tab w:val="left" w:pos="1458"/>
+        </w:tabs>
+      </w:pPr>
+      <w:r>
+        <w:t xml:space="preserve">Note: </w:t>
+      </w:r>
+      <w:r>
+        <w:t>BST values weren’t altered, leading zeros were left out so it can be easier to read</w:t>
+      </w:r>
+    </w:p>
+    <w:p>
+      <w:pPr>
+        <w:tabs>
+          <w:tab w:val="left" w:pos="1458"/>
+        </w:tabs>
+      </w:pPr>
+      <w:r>
+        <w:lastRenderedPageBreak/>
+        <w:t>Question 2b (written section)</w:t>
+      </w:r>
+    </w:p>
+    <w:p>
+      <w:pPr>
+        <w:tabs>
+          <w:tab w:val="left" w:pos="1458"/>
+        </w:tabs>
+      </w:pPr>
+      <w:r>
+        <w:t xml:space="preserve">One method of outputting a sorted list is by traversing the tree </w:t>
+      </w:r>
+      <w:proofErr w:type="spellStart"/>
+      <w:r>
+        <w:rPr>
+          <w:highlight w:val="yellow"/>
+        </w:rPr>
+        <w:t>inorder</w:t>
+      </w:r>
+      <w:proofErr w:type="spellEnd"/>
+      <w:r>
+        <w:t xml:space="preserve"> = (</w:t>
+      </w:r>
+      <w:proofErr w:type="spellStart"/>
+      <w:r>
+        <w:t>leftchild</w:t>
+      </w:r>
+      <w:proofErr w:type="spellEnd"/>
+      <w:r>
+        <w:t xml:space="preserve">, root, </w:t>
+      </w:r>
+      <w:proofErr w:type="spellStart"/>
+      <w:r>
+        <w:t>rightchild</w:t>
+      </w:r>
+      <w:proofErr w:type="spellEnd"/>
+      <w:r>
+        <w:t>). Since we know every child to the left of the root is less than the given root and same goes for the right of the root. We can print traverse to the left most of the tree and print out the values in that order</w:t>
       </w:r>
       <w:bookmarkStart w:id="0" w:name="_GoBack"/>
       <w:bookmarkEnd w:id="0"/>
@@ -466,6 +721,208 @@
     </w:lvl>
   </w:abstractNum>
   <w:abstractNum w:abstractNumId="1" w15:restartNumberingAfterBreak="0">
+    <w:nsid w:val="0E0E52E7"/>
+    <w:multiLevelType w:val="hybridMultilevel"/>
+    <w:tmpl w:val="4ADE75EC"/>
+    <w:lvl w:ilvl="0" w:tplc="EE0A810C">
+      <w:start w:val="1"/>
+      <w:numFmt w:val="lowerRoman"/>
+      <w:lvlText w:val="%1."/>
+      <w:lvlJc w:val="left"/>
+      <w:pPr>
+        <w:ind w:left="1080" w:hanging="720"/>
+      </w:pPr>
+      <w:rPr>
+        <w:rFonts w:hint="default"/>
+      </w:rPr>
+    </w:lvl>
+    <w:lvl w:ilvl="1" w:tplc="04090019" w:tentative="1">
+      <w:start w:val="1"/>
+      <w:numFmt w:val="lowerLetter"/>
+      <w:lvlText w:val="%2."/>
+      <w:lvlJc w:val="left"/>
+      <w:pPr>
+        <w:ind w:left="1440" w:hanging="360"/>
+      </w:pPr>
+    </w:lvl>
+    <w:lvl w:ilvl="2" w:tplc="0409001B" w:tentative="1">
+      <w:start w:val="1"/>
+      <w:numFmt w:val="lowerRoman"/>
+      <w:lvlText w:val="%3."/>
+      <w:lvlJc w:val="right"/>
+      <w:pPr>
+        <w:ind w:left="2160" w:hanging="180"/>
+      </w:pPr>
+    </w:lvl>
+    <w:lvl w:ilvl="3" w:tplc="0409000F" w:tentative="1">
+      <w:start w:val="1"/>
+      <w:numFmt w:val="decimal"/>
+      <w:lvlText w:val="%4."/>
+      <w:lvlJc w:val="left"/>
+      <w:pPr>
+        <w:ind w:left="2880" w:hanging="360"/>
+      </w:pPr>
+    </w:lvl>
+    <w:lvl w:ilvl="4" w:tplc="04090019" w:tentative="1">
+      <w:start w:val="1"/>
+      <w:numFmt w:val="lowerLetter"/>
+      <w:lvlText w:val="%5."/>
+      <w:lvlJc w:val="left"/>
+      <w:pPr>
+        <w:ind w:left="3600" w:hanging="360"/>
+      </w:pPr>
+    </w:lvl>
+    <w:lvl w:ilvl="5" w:tplc="0409001B" w:tentative="1">
+      <w:start w:val="1"/>
+      <w:numFmt w:val="lowerRoman"/>
+      <w:lvlText w:val="%6."/>
+      <w:lvlJc w:val="right"/>
+      <w:pPr>
+        <w:ind w:left="4320" w:hanging="180"/>
+      </w:pPr>
+    </w:lvl>
+    <w:lvl w:ilvl="6" w:tplc="0409000F" w:tentative="1">
+      <w:start w:val="1"/>
+      <w:numFmt w:val="decimal"/>
+      <w:lvlText w:val="%7."/>
+      <w:lvlJc w:val="left"/>
+      <w:pPr>
+        <w:ind w:left="5040" w:hanging="360"/>
+      </w:pPr>
+    </w:lvl>
+    <w:lvl w:ilvl="7" w:tplc="04090019" w:tentative="1">
+      <w:start w:val="1"/>
+      <w:numFmt w:val="lowerLetter"/>
+      <w:lvlText w:val="%8."/>
+      <w:lvlJc w:val="left"/>
+      <w:pPr>
+        <w:ind w:left="5760" w:hanging="360"/>
+      </w:pPr>
+    </w:lvl>
+    <w:lvl w:ilvl="8" w:tplc="0409001B" w:tentative="1">
+      <w:start w:val="1"/>
+      <w:numFmt w:val="lowerRoman"/>
+      <w:lvlText w:val="%9."/>
+      <w:lvlJc w:val="right"/>
+      <w:pPr>
+        <w:ind w:left="6480" w:hanging="180"/>
+      </w:pPr>
+    </w:lvl>
+  </w:abstractNum>
+  <w:abstractNum w:abstractNumId="2" w15:restartNumberingAfterBreak="0">
+    <w:nsid w:val="44DF5475"/>
+    <w:multiLevelType w:val="hybridMultilevel"/>
+    <w:tmpl w:val="CB10CFD4"/>
+    <w:lvl w:ilvl="0" w:tplc="04090001">
+      <w:start w:val="1"/>
+      <w:numFmt w:val="bullet"/>
+      <w:lvlText w:val=""/>
+      <w:lvlJc w:val="left"/>
+      <w:pPr>
+        <w:ind w:left="720" w:hanging="360"/>
+      </w:pPr>
+      <w:rPr>
+        <w:rFonts w:ascii="Symbol" w:hAnsi="Symbol" w:hint="default"/>
+      </w:rPr>
+    </w:lvl>
+    <w:lvl w:ilvl="1" w:tplc="04090003" w:tentative="1">
+      <w:start w:val="1"/>
+      <w:numFmt w:val="bullet"/>
+      <w:lvlText w:val="o"/>
+      <w:lvlJc w:val="left"/>
+      <w:pPr>
+        <w:ind w:left="1440" w:hanging="360"/>
+      </w:pPr>
+      <w:rPr>
+        <w:rFonts w:ascii="Courier New" w:hAnsi="Courier New" w:hint="default"/>
+      </w:rPr>
+    </w:lvl>
+    <w:lvl w:ilvl="2" w:tplc="04090005" w:tentative="1">
+      <w:start w:val="1"/>
+      <w:numFmt w:val="bullet"/>
+      <w:lvlText w:val=""/>
+      <w:lvlJc w:val="left"/>
+      <w:pPr>
+        <w:ind w:left="2160" w:hanging="360"/>
+      </w:pPr>
+      <w:rPr>
+        <w:rFonts w:ascii="Wingdings" w:hAnsi="Wingdings" w:hint="default"/>
+      </w:rPr>
+    </w:lvl>
+    <w:lvl w:ilvl="3" w:tplc="04090001" w:tentative="1">
+      <w:start w:val="1"/>
+      <w:numFmt w:val="bullet"/>
+      <w:lvlText w:val=""/>
+      <w:lvlJc w:val="left"/>
+      <w:pPr>
+        <w:ind w:left="2880" w:hanging="360"/>
+      </w:pPr>
+      <w:rPr>
+        <w:rFonts w:ascii="Symbol" w:hAnsi="Symbol" w:hint="default"/>
+      </w:rPr>
+    </w:lvl>
+    <w:lvl w:ilvl="4" w:tplc="04090003" w:tentative="1">
+      <w:start w:val="1"/>
+      <w:numFmt w:val="bullet"/>
+      <w:lvlText w:val="o"/>
+      <w:lvlJc w:val="left"/>
+      <w:pPr>
+        <w:ind w:left="3600" w:hanging="360"/>
+      </w:pPr>
+      <w:rPr>
+        <w:rFonts w:ascii="Courier New" w:hAnsi="Courier New" w:hint="default"/>
+      </w:rPr>
+    </w:lvl>
+    <w:lvl w:ilvl="5" w:tplc="04090005" w:tentative="1">
+      <w:start w:val="1"/>
+      <w:numFmt w:val="bullet"/>
+      <w:lvlText w:val=""/>
+      <w:lvlJc w:val="left"/>
+      <w:pPr>
+        <w:ind w:left="4320" w:hanging="360"/>
+      </w:pPr>
+      <w:rPr>
+        <w:rFonts w:ascii="Wingdings" w:hAnsi="Wingdings" w:hint="default"/>
+      </w:rPr>
+    </w:lvl>
+    <w:lvl w:ilvl="6" w:tplc="04090001" w:tentative="1">
+      <w:start w:val="1"/>
+      <w:numFmt w:val="bullet"/>
+      <w:lvlText w:val=""/>
+      <w:lvlJc w:val="left"/>
+      <w:pPr>
+        <w:ind w:left="5040" w:hanging="360"/>
+      </w:pPr>
+      <w:rPr>
+        <w:rFonts w:ascii="Symbol" w:hAnsi="Symbol" w:hint="default"/>
+      </w:rPr>
+    </w:lvl>
+    <w:lvl w:ilvl="7" w:tplc="04090003" w:tentative="1">
+      <w:start w:val="1"/>
+      <w:numFmt w:val="bullet"/>
+      <w:lvlText w:val="o"/>
+      <w:lvlJc w:val="left"/>
+      <w:pPr>
+        <w:ind w:left="5760" w:hanging="360"/>
+      </w:pPr>
+      <w:rPr>
+        <w:rFonts w:ascii="Courier New" w:hAnsi="Courier New" w:hint="default"/>
+      </w:rPr>
+    </w:lvl>
+    <w:lvl w:ilvl="8" w:tplc="04090005" w:tentative="1">
+      <w:start w:val="1"/>
+      <w:numFmt w:val="bullet"/>
+      <w:lvlText w:val=""/>
+      <w:lvlJc w:val="left"/>
+      <w:pPr>
+        <w:ind w:left="6480" w:hanging="360"/>
+      </w:pPr>
+      <w:rPr>
+        <w:rFonts w:ascii="Wingdings" w:hAnsi="Wingdings" w:hint="default"/>
+      </w:rPr>
+    </w:lvl>
+  </w:abstractNum>
+  <w:abstractNum w:abstractNumId="3" w15:restartNumberingAfterBreak="0">
     <w:nsid w:val="5B4249D2"/>
     <w:multiLevelType w:val="hybridMultilevel"/>
     <w:tmpl w:val="88E43B3C"/>
@@ -558,6 +1015,12 @@
     <w:abstractNumId w:val="0"/>
   </w:num>
   <w:num w:numId="2">
+    <w:abstractNumId w:val="3"/>
+  </w:num>
+  <w:num w:numId="3">
+    <w:abstractNumId w:val="2"/>
+  </w:num>
+  <w:num w:numId="4">
     <w:abstractNumId w:val="1"/>
   </w:num>
 </w:numbering>
@@ -682,6 +1145,7 @@
     <w:lsdException w:name="HTML Sample" w:semiHidden="1" w:unhideWhenUsed="1"/>
     <w:lsdException w:name="HTML Typewriter" w:semiHidden="1" w:unhideWhenUsed="1"/>
     <w:lsdException w:name="HTML Variable" w:semiHidden="1" w:unhideWhenUsed="1"/>
+    <w:lsdException w:name="Normal Table" w:semiHidden="1" w:unhideWhenUsed="1"/>
     <w:lsdException w:name="annotation subject" w:semiHidden="1" w:unhideWhenUsed="1"/>
     <w:lsdException w:name="No List" w:semiHidden="1" w:unhideWhenUsed="1"/>
     <w:lsdException w:name="Outline List 1" w:semiHidden="1" w:unhideWhenUsed="1"/>
@@ -728,8 +1192,10 @@
     <w:lsdException w:name="Table Subtle 2" w:semiHidden="1" w:unhideWhenUsed="1"/>
     <w:lsdException w:name="Table Web 1" w:semiHidden="1" w:unhideWhenUsed="1"/>
     <w:lsdException w:name="Table Web 2" w:semiHidden="1" w:unhideWhenUsed="1"/>
+    <w:lsdException w:name="Table Web 3" w:semiHidden="1" w:unhideWhenUsed="1"/>
     <w:lsdException w:name="Balloon Text" w:semiHidden="1" w:unhideWhenUsed="1"/>
     <w:lsdException w:name="Table Grid" w:uiPriority="39"/>
+    <w:lsdException w:name="Table Theme" w:semiHidden="1" w:unhideWhenUsed="1"/>
     <w:lsdException w:name="Placeholder Text" w:semiHidden="1"/>
     <w:lsdException w:name="No Spacing" w:uiPriority="1" w:qFormat="1"/>
     <w:lsdException w:name="Light Shading" w:uiPriority="60"/>

</xml_diff>